<commit_message>
updated privacy policy and terms and conditions
</commit_message>
<xml_diff>
--- a/code/public/downloadables/privacyPolicy.docx
+++ b/code/public/downloadables/privacyPolicy.docx
@@ -898,27 +898,67 @@
           <w:sz w:val="23"/>
           <w:szCs w:val="23"/>
         </w:rPr>
-        <w:t>We collect personal information that you voluntarily provide to us when registering at the  expressing an interest in obtaining information about us or our products and services, when participating in activities on the (such as posting messages in our online forums or entering competitions, contests or giveaways) or otherwise contacting us.</w:t>
-      </w:r>
-    </w:p>
-    <w:p>
-      <w:pPr>
-        <w:spacing w:before="100" w:beforeAutospacing="1" w:after="100" w:afterAutospacing="1" w:line="240" w:lineRule="auto"/>
-        <w:rPr>
-          <w:rFonts w:ascii="Arial" w:eastAsia="Times New Roman" w:hAnsi="Arial" w:cs="Arial"/>
-          <w:color w:val="000000"/>
-          <w:sz w:val="23"/>
-          <w:szCs w:val="23"/>
-        </w:rPr>
-      </w:pPr>
-      <w:r>
-        <w:rPr>
-          <w:rFonts w:ascii="Arial" w:eastAsia="Times New Roman" w:hAnsi="Arial" w:cs="Arial"/>
-          <w:color w:val="595959"/>
-          <w:sz w:val="23"/>
-          <w:szCs w:val="23"/>
-        </w:rPr>
-        <w:t>The personal information that we collect depends on the context of your interactions with us and the , the choices you make and the products and features you use. The personal information we collect can include the following:</w:t>
+        <w:t xml:space="preserve">We collect personal information that you voluntarily provide to us when registering at </w:t>
+      </w:r>
+      <w:proofErr w:type="gramStart"/>
+      <w:r>
+        <w:rPr>
+          <w:rFonts w:ascii="Arial" w:eastAsia="Times New Roman" w:hAnsi="Arial" w:cs="Arial"/>
+          <w:color w:val="595959"/>
+          <w:sz w:val="23"/>
+          <w:szCs w:val="23"/>
+        </w:rPr>
+        <w:t>the  expressing</w:t>
+      </w:r>
+      <w:proofErr w:type="gramEnd"/>
+      <w:r>
+        <w:rPr>
+          <w:rFonts w:ascii="Arial" w:eastAsia="Times New Roman" w:hAnsi="Arial" w:cs="Arial"/>
+          <w:color w:val="595959"/>
+          <w:sz w:val="23"/>
+          <w:szCs w:val="23"/>
+        </w:rPr>
+        <w:t xml:space="preserve"> an interest in obtaining information about us or our products and services, when participating in activities on the (such as posting messages in our online forums or entering competitions, contests or giveaways) or otherwise contacting us.</w:t>
+      </w:r>
+    </w:p>
+    <w:p>
+      <w:pPr>
+        <w:spacing w:before="100" w:beforeAutospacing="1" w:after="100" w:afterAutospacing="1" w:line="240" w:lineRule="auto"/>
+        <w:rPr>
+          <w:rFonts w:ascii="Arial" w:eastAsia="Times New Roman" w:hAnsi="Arial" w:cs="Arial"/>
+          <w:color w:val="000000"/>
+          <w:sz w:val="23"/>
+          <w:szCs w:val="23"/>
+        </w:rPr>
+      </w:pPr>
+      <w:r>
+        <w:rPr>
+          <w:rFonts w:ascii="Arial" w:eastAsia="Times New Roman" w:hAnsi="Arial" w:cs="Arial"/>
+          <w:color w:val="595959"/>
+          <w:sz w:val="23"/>
+          <w:szCs w:val="23"/>
+        </w:rPr>
+        <w:t xml:space="preserve">The personal information that we collect depends on the context of your interactions with us and </w:t>
+      </w:r>
+      <w:proofErr w:type="gramStart"/>
+      <w:r>
+        <w:rPr>
+          <w:rFonts w:ascii="Arial" w:eastAsia="Times New Roman" w:hAnsi="Arial" w:cs="Arial"/>
+          <w:color w:val="595959"/>
+          <w:sz w:val="23"/>
+          <w:szCs w:val="23"/>
+        </w:rPr>
+        <w:t>the ,</w:t>
+      </w:r>
+      <w:proofErr w:type="gramEnd"/>
+      <w:r>
+        <w:rPr>
+          <w:rFonts w:ascii="Arial" w:eastAsia="Times New Roman" w:hAnsi="Arial" w:cs="Arial"/>
+          <w:color w:val="595959"/>
+          <w:sz w:val="23"/>
+          <w:szCs w:val="23"/>
+        </w:rPr>
+        <w:t xml:space="preserve"> the choices you make and the products and features you use. The personal information we collect can include the following:</w:t>
       </w:r>
     </w:p>
     <w:p>
@@ -1172,123 +1212,176 @@
           <w:sz w:val="23"/>
           <w:szCs w:val="23"/>
         </w:rPr>
-        <w:t>Some information – such as IP address and/or browser and device characteristics – is collected automatically when you visit our .</w:t>
-      </w:r>
-    </w:p>
-    <w:p>
-      <w:pPr>
-        <w:spacing w:before="100" w:beforeAutospacing="1" w:after="100" w:afterAutospacing="1" w:line="240" w:lineRule="auto"/>
-        <w:rPr>
-          <w:rFonts w:ascii="Arial" w:eastAsia="Times New Roman" w:hAnsi="Arial" w:cs="Arial"/>
-          <w:color w:val="000000"/>
-          <w:sz w:val="23"/>
-          <w:szCs w:val="23"/>
-        </w:rPr>
-      </w:pPr>
-      <w:r>
-        <w:rPr>
-          <w:rFonts w:ascii="Arial" w:eastAsia="Times New Roman" w:hAnsi="Arial" w:cs="Arial"/>
-          <w:color w:val="595959"/>
-          <w:sz w:val="23"/>
-          <w:szCs w:val="23"/>
-        </w:rPr>
-        <w:t>We automatically collect certain information when you visit, use or navigate the . This information does not reveal your specific identity (like your name or contact information) but may include device and usage information, such as your IP address, browser and device characteristics, operating system, language preferences, referring URLs, device name, country, location, information about how and when you use our and other technical information. This information is primarily needed to maintain the security and operation of our , and for our internal analytics and reporting purposes. </w:t>
-      </w:r>
-    </w:p>
-    <w:p>
-      <w:pPr>
-        <w:spacing w:before="100" w:beforeAutospacing="1" w:after="100" w:afterAutospacing="1" w:line="240" w:lineRule="auto"/>
-        <w:rPr>
-          <w:rFonts w:ascii="Arial" w:eastAsia="Times New Roman" w:hAnsi="Arial" w:cs="Arial"/>
-          <w:color w:val="000000"/>
-          <w:sz w:val="23"/>
-          <w:szCs w:val="23"/>
-        </w:rPr>
-      </w:pPr>
-      <w:r>
-        <w:rPr>
-          <w:rFonts w:ascii="Arial" w:eastAsia="Times New Roman" w:hAnsi="Arial" w:cs="Arial"/>
-          <w:color w:val="595959"/>
-          <w:sz w:val="23"/>
-          <w:szCs w:val="23"/>
-        </w:rPr>
-        <w:t>Like many businesses, we also collect information through cookies and similar technologies.  </w:t>
-      </w:r>
-    </w:p>
-    <w:p>
-      <w:pPr>
-        <w:spacing w:before="100" w:beforeAutospacing="1" w:after="100" w:afterAutospacing="1" w:line="240" w:lineRule="auto"/>
-        <w:rPr>
-          <w:rFonts w:ascii="Arial" w:eastAsia="Times New Roman" w:hAnsi="Arial" w:cs="Arial"/>
-          <w:color w:val="000000"/>
-          <w:sz w:val="23"/>
-          <w:szCs w:val="23"/>
-        </w:rPr>
-      </w:pPr>
-    </w:p>
-    <w:p>
-      <w:pPr>
-        <w:spacing w:before="100" w:beforeAutospacing="1" w:after="100" w:afterAutospacing="1" w:line="240" w:lineRule="auto"/>
-        <w:rPr>
-          <w:rFonts w:ascii="Arial" w:eastAsia="Times New Roman" w:hAnsi="Arial" w:cs="Arial"/>
-          <w:color w:val="000000"/>
-          <w:sz w:val="23"/>
-          <w:szCs w:val="23"/>
-        </w:rPr>
-      </w:pPr>
-      <w:r>
-        <w:rPr>
-          <w:rFonts w:ascii="Arial" w:eastAsia="Times New Roman" w:hAnsi="Arial" w:cs="Arial"/>
-          <w:b/>
-          <w:bCs/>
-          <w:color w:val="000000"/>
-          <w:sz w:val="23"/>
-          <w:szCs w:val="23"/>
-        </w:rPr>
-        <w:t>Information collected from other sources</w:t>
-      </w:r>
-      <w:r>
-        <w:rPr>
-          <w:rFonts w:ascii="Arial" w:eastAsia="Times New Roman" w:hAnsi="Arial" w:cs="Arial"/>
-          <w:color w:val="000000"/>
-          <w:sz w:val="23"/>
-          <w:szCs w:val="23"/>
-        </w:rPr>
-        <w:t> </w:t>
-      </w:r>
-    </w:p>
-    <w:p>
-      <w:pPr>
-        <w:spacing w:before="100" w:beforeAutospacing="1" w:after="100" w:afterAutospacing="1" w:line="240" w:lineRule="auto"/>
-        <w:rPr>
-          <w:rFonts w:ascii="Arial" w:eastAsia="Times New Roman" w:hAnsi="Arial" w:cs="Arial"/>
-          <w:color w:val="000000"/>
-          <w:sz w:val="23"/>
-          <w:szCs w:val="23"/>
-        </w:rPr>
-      </w:pPr>
-      <w:r>
-        <w:rPr>
-          <w:rFonts w:ascii="Arial" w:eastAsia="Times New Roman" w:hAnsi="Arial" w:cs="Arial"/>
-          <w:b/>
-          <w:bCs/>
+        <w:t xml:space="preserve">Some information – such as IP address and/or browser and device characteristics – is collected automatically when you visit </w:t>
+      </w:r>
+      <w:proofErr w:type="gramStart"/>
+      <w:r>
+        <w:rPr>
+          <w:rFonts w:ascii="Arial" w:eastAsia="Times New Roman" w:hAnsi="Arial" w:cs="Arial"/>
           <w:i/>
           <w:iCs/>
           <w:color w:val="595959"/>
           <w:sz w:val="23"/>
           <w:szCs w:val="23"/>
         </w:rPr>
-        <w:t>In Short: </w:t>
-      </w:r>
-      <w:r>
-        <w:rPr>
-          <w:rFonts w:ascii="Arial" w:eastAsia="Times New Roman" w:hAnsi="Arial" w:cs="Arial"/>
+        <w:t>our .</w:t>
+      </w:r>
+      <w:proofErr w:type="gramEnd"/>
+    </w:p>
+    <w:p>
+      <w:pPr>
+        <w:spacing w:before="100" w:beforeAutospacing="1" w:after="100" w:afterAutospacing="1" w:line="240" w:lineRule="auto"/>
+        <w:rPr>
+          <w:rFonts w:ascii="Arial" w:eastAsia="Times New Roman" w:hAnsi="Arial" w:cs="Arial"/>
+          <w:color w:val="000000"/>
+          <w:sz w:val="23"/>
+          <w:szCs w:val="23"/>
+        </w:rPr>
+      </w:pPr>
+      <w:r>
+        <w:rPr>
+          <w:rFonts w:ascii="Arial" w:eastAsia="Times New Roman" w:hAnsi="Arial" w:cs="Arial"/>
+          <w:color w:val="595959"/>
+          <w:sz w:val="23"/>
+          <w:szCs w:val="23"/>
+        </w:rPr>
+        <w:t xml:space="preserve">We automatically collect certain information when you visit, use or navigate </w:t>
+      </w:r>
+      <w:proofErr w:type="gramStart"/>
+      <w:r>
+        <w:rPr>
+          <w:rFonts w:ascii="Arial" w:eastAsia="Times New Roman" w:hAnsi="Arial" w:cs="Arial"/>
+          <w:color w:val="595959"/>
+          <w:sz w:val="23"/>
+          <w:szCs w:val="23"/>
+        </w:rPr>
+        <w:t>the .</w:t>
+      </w:r>
+      <w:proofErr w:type="gramEnd"/>
+      <w:r>
+        <w:rPr>
+          <w:rFonts w:ascii="Arial" w:eastAsia="Times New Roman" w:hAnsi="Arial" w:cs="Arial"/>
+          <w:color w:val="595959"/>
+          <w:sz w:val="23"/>
+          <w:szCs w:val="23"/>
+        </w:rPr>
+        <w:t xml:space="preserve"> This information does not reveal your specific identity (like your name or contact information) but may include device and usage information, such as your IP address, browser and device characteristics, operating system, language preferences, referring URLs, device name, country, location, information about how and when you use our and other technical information. This information is primarily needed to maintain the security and operation of </w:t>
+      </w:r>
+      <w:proofErr w:type="gramStart"/>
+      <w:r>
+        <w:rPr>
+          <w:rFonts w:ascii="Arial" w:eastAsia="Times New Roman" w:hAnsi="Arial" w:cs="Arial"/>
+          <w:color w:val="595959"/>
+          <w:sz w:val="23"/>
+          <w:szCs w:val="23"/>
+        </w:rPr>
+        <w:t>our ,</w:t>
+      </w:r>
+      <w:proofErr w:type="gramEnd"/>
+      <w:r>
+        <w:rPr>
+          <w:rFonts w:ascii="Arial" w:eastAsia="Times New Roman" w:hAnsi="Arial" w:cs="Arial"/>
+          <w:color w:val="595959"/>
+          <w:sz w:val="23"/>
+          <w:szCs w:val="23"/>
+        </w:rPr>
+        <w:t xml:space="preserve"> and for our internal analytics and reporting purposes. </w:t>
+      </w:r>
+    </w:p>
+    <w:p>
+      <w:pPr>
+        <w:spacing w:before="100" w:beforeAutospacing="1" w:after="100" w:afterAutospacing="1" w:line="240" w:lineRule="auto"/>
+        <w:rPr>
+          <w:rFonts w:ascii="Arial" w:eastAsia="Times New Roman" w:hAnsi="Arial" w:cs="Arial"/>
+          <w:color w:val="000000"/>
+          <w:sz w:val="23"/>
+          <w:szCs w:val="23"/>
+        </w:rPr>
+      </w:pPr>
+      <w:r>
+        <w:rPr>
+          <w:rFonts w:ascii="Arial" w:eastAsia="Times New Roman" w:hAnsi="Arial" w:cs="Arial"/>
+          <w:color w:val="595959"/>
+          <w:sz w:val="23"/>
+          <w:szCs w:val="23"/>
+        </w:rPr>
+        <w:t>Like many businesses, we also collect information through cookies and similar technologies.  </w:t>
+      </w:r>
+    </w:p>
+    <w:p>
+      <w:pPr>
+        <w:spacing w:before="100" w:beforeAutospacing="1" w:after="100" w:afterAutospacing="1" w:line="240" w:lineRule="auto"/>
+        <w:rPr>
+          <w:rFonts w:ascii="Arial" w:eastAsia="Times New Roman" w:hAnsi="Arial" w:cs="Arial"/>
+          <w:color w:val="000000"/>
+          <w:sz w:val="23"/>
+          <w:szCs w:val="23"/>
+        </w:rPr>
+      </w:pPr>
+    </w:p>
+    <w:p>
+      <w:pPr>
+        <w:spacing w:before="100" w:beforeAutospacing="1" w:after="100" w:afterAutospacing="1" w:line="240" w:lineRule="auto"/>
+        <w:rPr>
+          <w:rFonts w:ascii="Arial" w:eastAsia="Times New Roman" w:hAnsi="Arial" w:cs="Arial"/>
+          <w:color w:val="000000"/>
+          <w:sz w:val="23"/>
+          <w:szCs w:val="23"/>
+        </w:rPr>
+      </w:pPr>
+      <w:r>
+        <w:rPr>
+          <w:rFonts w:ascii="Arial" w:eastAsia="Times New Roman" w:hAnsi="Arial" w:cs="Arial"/>
+          <w:b/>
+          <w:bCs/>
+          <w:color w:val="000000"/>
+          <w:sz w:val="23"/>
+          <w:szCs w:val="23"/>
+        </w:rPr>
+        <w:t>Information collected from other sources</w:t>
+      </w:r>
+      <w:r>
+        <w:rPr>
+          <w:rFonts w:ascii="Arial" w:eastAsia="Times New Roman" w:hAnsi="Arial" w:cs="Arial"/>
+          <w:color w:val="000000"/>
+          <w:sz w:val="23"/>
+          <w:szCs w:val="23"/>
+        </w:rPr>
+        <w:t> </w:t>
+      </w:r>
+    </w:p>
+    <w:p>
+      <w:pPr>
+        <w:spacing w:before="100" w:beforeAutospacing="1" w:after="100" w:afterAutospacing="1" w:line="240" w:lineRule="auto"/>
+        <w:rPr>
+          <w:rFonts w:ascii="Arial" w:eastAsia="Times New Roman" w:hAnsi="Arial" w:cs="Arial"/>
+          <w:color w:val="000000"/>
+          <w:sz w:val="23"/>
+          <w:szCs w:val="23"/>
+        </w:rPr>
+      </w:pPr>
+      <w:r>
+        <w:rPr>
+          <w:rFonts w:ascii="Arial" w:eastAsia="Times New Roman" w:hAnsi="Arial" w:cs="Arial"/>
+          <w:b/>
+          <w:bCs/>
           <w:i/>
           <w:iCs/>
           <w:color w:val="595959"/>
           <w:sz w:val="23"/>
           <w:szCs w:val="23"/>
         </w:rPr>
+        <w:t>In Short: </w:t>
+      </w:r>
+      <w:r>
+        <w:rPr>
+          <w:rFonts w:ascii="Arial" w:eastAsia="Times New Roman" w:hAnsi="Arial" w:cs="Arial"/>
+          <w:i/>
+          <w:iCs/>
+          <w:color w:val="595959"/>
+          <w:sz w:val="23"/>
+          <w:szCs w:val="23"/>
+        </w:rPr>
         <w:t>We may collect limited data from public databases, marketing partners, and other outside sources. </w:t>
       </w:r>
       <w:r>
@@ -1318,7 +1411,27 @@
           <w:sz w:val="23"/>
           <w:szCs w:val="23"/>
         </w:rPr>
-        <w:t>We may obtain information about you from other sources, such as public databases, joint marketing partners, as well as from other third parties. Examples of the information we receive from other sources include: social media profile information</w:t>
+        <w:t xml:space="preserve">We may obtain information about you from other sources, such as public databases, joint marketing partners, as well as from other third parties. Examples of the information we receive from other sources </w:t>
+      </w:r>
+      <w:proofErr w:type="gramStart"/>
+      <w:r>
+        <w:rPr>
+          <w:rFonts w:ascii="Arial" w:eastAsia="Times New Roman" w:hAnsi="Arial" w:cs="Arial"/>
+          <w:color w:val="595959"/>
+          <w:sz w:val="23"/>
+          <w:szCs w:val="23"/>
+        </w:rPr>
+        <w:t>include:</w:t>
+      </w:r>
+      <w:proofErr w:type="gramEnd"/>
+      <w:r>
+        <w:rPr>
+          <w:rFonts w:ascii="Arial" w:eastAsia="Times New Roman" w:hAnsi="Arial" w:cs="Arial"/>
+          <w:color w:val="595959"/>
+          <w:sz w:val="23"/>
+          <w:szCs w:val="23"/>
+        </w:rPr>
+        <w:t xml:space="preserve"> social media profile information</w:t>
       </w:r>
       <w:r>
         <w:rPr>
@@ -1838,7 +1951,47 @@
           <w:sz w:val="23"/>
           <w:szCs w:val="23"/>
         </w:rPr>
-        <w:t xml:space="preserve"> We may share your data with third party vendors, service providers, contractors or agents who perform services for us or on our behalf and require access to such information to do that work. Examples include: payment processing, data analysis, email delivery, hosting services, customer service and marketing efforts. We may allow selected third parties to use tracking technology on the , which will enable them to collect data about how you interact with the over time. This information may be used to, among other things, </w:t>
+        <w:t xml:space="preserve"> We may share your data with third party vendors, service providers, contractors or agents who perform services for us or on our behalf and require access to such information to do that work. Examples </w:t>
+      </w:r>
+      <w:proofErr w:type="gramStart"/>
+      <w:r>
+        <w:rPr>
+          <w:rFonts w:ascii="Arial" w:eastAsia="Times New Roman" w:hAnsi="Arial" w:cs="Arial"/>
+          <w:color w:val="595959"/>
+          <w:sz w:val="23"/>
+          <w:szCs w:val="23"/>
+        </w:rPr>
+        <w:t>include:</w:t>
+      </w:r>
+      <w:proofErr w:type="gramEnd"/>
+      <w:r>
+        <w:rPr>
+          <w:rFonts w:ascii="Arial" w:eastAsia="Times New Roman" w:hAnsi="Arial" w:cs="Arial"/>
+          <w:color w:val="595959"/>
+          <w:sz w:val="23"/>
+          <w:szCs w:val="23"/>
+        </w:rPr>
+        <w:t xml:space="preserve"> payment processing, data analysis, email delivery, hosting services, customer service and marketing efforts. We may allow selected third parties to use tracking technology on </w:t>
+      </w:r>
+      <w:proofErr w:type="gramStart"/>
+      <w:r>
+        <w:rPr>
+          <w:rFonts w:ascii="Arial" w:eastAsia="Times New Roman" w:hAnsi="Arial" w:cs="Arial"/>
+          <w:color w:val="595959"/>
+          <w:sz w:val="23"/>
+          <w:szCs w:val="23"/>
+        </w:rPr>
+        <w:t>the ,</w:t>
+      </w:r>
+      <w:proofErr w:type="gramEnd"/>
+      <w:r>
+        <w:rPr>
+          <w:rFonts w:ascii="Arial" w:eastAsia="Times New Roman" w:hAnsi="Arial" w:cs="Arial"/>
+          <w:color w:val="595959"/>
+          <w:sz w:val="23"/>
+          <w:szCs w:val="23"/>
+        </w:rPr>
+        <w:t xml:space="preserve"> which will enable them to collect data about how you interact with the over time. This information may be used to, among other things, </w:t>
       </w:r>
       <w:proofErr w:type="spellStart"/>
       <w:r>
@@ -1937,7 +2090,27 @@
           <w:sz w:val="23"/>
           <w:szCs w:val="23"/>
         </w:rPr>
-        <w:t> We may use third-party advertising companies to serve ads when you visit the . These companies may use information about your visits to our Website(s) and other websites that are contained in web cookies and other tracking technologies in order to provide advertisements about goods and services of interest to you.  </w:t>
+        <w:t xml:space="preserve"> We may use third-party advertising companies to serve ads when you visit </w:t>
+      </w:r>
+      <w:proofErr w:type="gramStart"/>
+      <w:r>
+        <w:rPr>
+          <w:rFonts w:ascii="Arial" w:eastAsia="Times New Roman" w:hAnsi="Arial" w:cs="Arial"/>
+          <w:color w:val="595959"/>
+          <w:sz w:val="23"/>
+          <w:szCs w:val="23"/>
+        </w:rPr>
+        <w:t>the .</w:t>
+      </w:r>
+      <w:proofErr w:type="gramEnd"/>
+      <w:r>
+        <w:rPr>
+          <w:rFonts w:ascii="Arial" w:eastAsia="Times New Roman" w:hAnsi="Arial" w:cs="Arial"/>
+          <w:color w:val="595959"/>
+          <w:sz w:val="23"/>
+          <w:szCs w:val="23"/>
+        </w:rPr>
+        <w:t xml:space="preserve"> These companies may use information about your visits to our Website(s) and other websites that are contained in web cookies and other tracking technologies in order to provide advertisements about goods and services of interest to you.  </w:t>
       </w:r>
       <w:r>
         <w:rPr>
@@ -2080,7 +2253,47 @@
           <w:sz w:val="23"/>
           <w:szCs w:val="23"/>
         </w:rPr>
-        <w:t> When you share personal information or otherwise interact with public areas of the , such personal information may be viewed by all users and may be publicly distributed outside the in perpetuity. If you interact with other users of our and register through a social network (such as Facebook), your contacts on the social network will see your name, profile photo, and descriptions of your activity. Similarly, other users will be able to view descriptions of your activity, communicate with you within our , and view your profile.   </w:t>
+        <w:t xml:space="preserve"> When you share personal information or otherwise interact with public areas of </w:t>
+      </w:r>
+      <w:proofErr w:type="gramStart"/>
+      <w:r>
+        <w:rPr>
+          <w:rFonts w:ascii="Arial" w:eastAsia="Times New Roman" w:hAnsi="Arial" w:cs="Arial"/>
+          <w:color w:val="595959"/>
+          <w:sz w:val="23"/>
+          <w:szCs w:val="23"/>
+        </w:rPr>
+        <w:t>the ,</w:t>
+      </w:r>
+      <w:proofErr w:type="gramEnd"/>
+      <w:r>
+        <w:rPr>
+          <w:rFonts w:ascii="Arial" w:eastAsia="Times New Roman" w:hAnsi="Arial" w:cs="Arial"/>
+          <w:color w:val="595959"/>
+          <w:sz w:val="23"/>
+          <w:szCs w:val="23"/>
+        </w:rPr>
+        <w:t xml:space="preserve"> such personal information may be viewed by all users and may be publicly distributed outside the in perpetuity. If you interact with other users of our and register through a social network (such as Facebook), your contacts on the social network will see your name, profile photo, and descriptions of your activity. Similarly, other users will be able to view descriptions of your activity, communicate with you within </w:t>
+      </w:r>
+      <w:proofErr w:type="gramStart"/>
+      <w:r>
+        <w:rPr>
+          <w:rFonts w:ascii="Arial" w:eastAsia="Times New Roman" w:hAnsi="Arial" w:cs="Arial"/>
+          <w:color w:val="595959"/>
+          <w:sz w:val="23"/>
+          <w:szCs w:val="23"/>
+        </w:rPr>
+        <w:t>our ,</w:t>
+      </w:r>
+      <w:proofErr w:type="gramEnd"/>
+      <w:r>
+        <w:rPr>
+          <w:rFonts w:ascii="Arial" w:eastAsia="Times New Roman" w:hAnsi="Arial" w:cs="Arial"/>
+          <w:color w:val="595959"/>
+          <w:sz w:val="23"/>
+          <w:szCs w:val="23"/>
+        </w:rPr>
+        <w:t xml:space="preserve"> and view your profile.   </w:t>
       </w:r>
     </w:p>
     <w:p>
@@ -2294,27 +2507,87 @@
           <w:sz w:val="23"/>
           <w:szCs w:val="23"/>
         </w:rPr>
-        <w:t>Our offer you the ability to register and login using your third party social media account details (like your Facebook or Twitter logins). Where you choose to do this, we will receive certain profile information about you from your social media provider. The profile Information we receive may vary depending on the social media provider concerned, but will often include your name, e-mail address, friends list, profile picture as well as other information you choose to make public.  </w:t>
-      </w:r>
-    </w:p>
-    <w:p>
-      <w:pPr>
-        <w:spacing w:before="100" w:beforeAutospacing="1" w:after="100" w:afterAutospacing="1" w:line="240" w:lineRule="auto"/>
-        <w:rPr>
-          <w:rFonts w:ascii="Arial" w:eastAsia="Times New Roman" w:hAnsi="Arial" w:cs="Arial"/>
-          <w:color w:val="000000"/>
-          <w:sz w:val="23"/>
-          <w:szCs w:val="23"/>
-        </w:rPr>
-      </w:pPr>
-      <w:r>
-        <w:rPr>
-          <w:rFonts w:ascii="Arial" w:eastAsia="Times New Roman" w:hAnsi="Arial" w:cs="Arial"/>
-          <w:color w:val="595959"/>
-          <w:sz w:val="23"/>
-          <w:szCs w:val="23"/>
-        </w:rPr>
-        <w:t>We will use the information we receive only for the purposes that are described in this privacy policy or that are otherwise made clear to you on the . Please note that we do not control, and are not responsible for, other uses of your personal information by your third party social media provider. We recommend that you review their privacy policy to understand how they collect, use and share your personal information, and how you can set your privacy preferences on their sites and apps.  </w:t>
+        <w:t xml:space="preserve">Our offer you the ability to register and login using your </w:t>
+      </w:r>
+      <w:proofErr w:type="gramStart"/>
+      <w:r>
+        <w:rPr>
+          <w:rFonts w:ascii="Arial" w:eastAsia="Times New Roman" w:hAnsi="Arial" w:cs="Arial"/>
+          <w:color w:val="595959"/>
+          <w:sz w:val="23"/>
+          <w:szCs w:val="23"/>
+        </w:rPr>
+        <w:t>third party</w:t>
+      </w:r>
+      <w:proofErr w:type="gramEnd"/>
+      <w:r>
+        <w:rPr>
+          <w:rFonts w:ascii="Arial" w:eastAsia="Times New Roman" w:hAnsi="Arial" w:cs="Arial"/>
+          <w:color w:val="595959"/>
+          <w:sz w:val="23"/>
+          <w:szCs w:val="23"/>
+        </w:rPr>
+        <w:t xml:space="preserve"> social media account details (like your Facebook or Twitter logins). Where you choose to do this, we will receive certain profile information about you from your social media provider. The profile Information we receive may vary depending on the social media provider concerned, but will often include your name, e-mail address, friends list, profile picture as well as other information you choose to make public.  </w:t>
+      </w:r>
+    </w:p>
+    <w:p>
+      <w:pPr>
+        <w:spacing w:before="100" w:beforeAutospacing="1" w:after="100" w:afterAutospacing="1" w:line="240" w:lineRule="auto"/>
+        <w:rPr>
+          <w:rFonts w:ascii="Arial" w:eastAsia="Times New Roman" w:hAnsi="Arial" w:cs="Arial"/>
+          <w:color w:val="000000"/>
+          <w:sz w:val="23"/>
+          <w:szCs w:val="23"/>
+        </w:rPr>
+      </w:pPr>
+      <w:r>
+        <w:rPr>
+          <w:rFonts w:ascii="Arial" w:eastAsia="Times New Roman" w:hAnsi="Arial" w:cs="Arial"/>
+          <w:color w:val="595959"/>
+          <w:sz w:val="23"/>
+          <w:szCs w:val="23"/>
+        </w:rPr>
+        <w:t xml:space="preserve">We will use the information we receive only for the purposes that are described in this privacy policy or that are otherwise made clear to you on </w:t>
+      </w:r>
+      <w:proofErr w:type="gramStart"/>
+      <w:r>
+        <w:rPr>
+          <w:rFonts w:ascii="Arial" w:eastAsia="Times New Roman" w:hAnsi="Arial" w:cs="Arial"/>
+          <w:color w:val="595959"/>
+          <w:sz w:val="23"/>
+          <w:szCs w:val="23"/>
+        </w:rPr>
+        <w:t>the .</w:t>
+      </w:r>
+      <w:proofErr w:type="gramEnd"/>
+      <w:r>
+        <w:rPr>
+          <w:rFonts w:ascii="Arial" w:eastAsia="Times New Roman" w:hAnsi="Arial" w:cs="Arial"/>
+          <w:color w:val="595959"/>
+          <w:sz w:val="23"/>
+          <w:szCs w:val="23"/>
+        </w:rPr>
+        <w:t xml:space="preserve"> Please note that we do not control, and are not responsible for, other uses of your personal information by your </w:t>
+      </w:r>
+      <w:proofErr w:type="gramStart"/>
+      <w:r>
+        <w:rPr>
+          <w:rFonts w:ascii="Arial" w:eastAsia="Times New Roman" w:hAnsi="Arial" w:cs="Arial"/>
+          <w:color w:val="595959"/>
+          <w:sz w:val="23"/>
+          <w:szCs w:val="23"/>
+        </w:rPr>
+        <w:t>third party</w:t>
+      </w:r>
+      <w:proofErr w:type="gramEnd"/>
+      <w:r>
+        <w:rPr>
+          <w:rFonts w:ascii="Arial" w:eastAsia="Times New Roman" w:hAnsi="Arial" w:cs="Arial"/>
+          <w:color w:val="595959"/>
+          <w:sz w:val="23"/>
+          <w:szCs w:val="23"/>
+        </w:rPr>
+        <w:t xml:space="preserve"> social media provider. We recommend that you review their privacy policy to understand how they collect, use and share your personal information, and how you can set your privacy preferences on their sites and apps.  </w:t>
       </w:r>
     </w:p>
     <w:p>
@@ -2583,14 +2856,45 @@
           <w:szCs w:val="23"/>
         </w:rPr>
       </w:pPr>
-      <w:r>
-        <w:rPr>
-          <w:rFonts w:ascii="Arial" w:eastAsia="Times New Roman" w:hAnsi="Arial" w:cs="Arial"/>
-          <w:color w:val="595959"/>
-          <w:sz w:val="23"/>
-          <w:szCs w:val="23"/>
-        </w:rPr>
-        <w:t>The may contain advertisements from third parties that are not affiliated with us and which may link to other websites, online services or mobile applications. We cannot guarantee the safety and privacy of data you provide to any third parties. Any data collected by third parties is not covered by this privacy policy. We are not responsible for the content or privacy and security practices and policies of any third parties, including other websites, services or applications that may be linked to or from the . You should review the policies of such third parties and contact them directly to respond to your questions. </w:t>
+      <w:proofErr w:type="gramStart"/>
+      <w:r>
+        <w:rPr>
+          <w:rFonts w:ascii="Arial" w:eastAsia="Times New Roman" w:hAnsi="Arial" w:cs="Arial"/>
+          <w:color w:val="595959"/>
+          <w:sz w:val="23"/>
+          <w:szCs w:val="23"/>
+        </w:rPr>
+        <w:t>The</w:t>
+      </w:r>
+      <w:proofErr w:type="gramEnd"/>
+      <w:r>
+        <w:rPr>
+          <w:rFonts w:ascii="Arial" w:eastAsia="Times New Roman" w:hAnsi="Arial" w:cs="Arial"/>
+          <w:color w:val="595959"/>
+          <w:sz w:val="23"/>
+          <w:szCs w:val="23"/>
+        </w:rPr>
+        <w:t xml:space="preserve"> may contain advertisements from third parties that are not affiliated with us and which may link to other websites, online services or mobile applications. We cannot guarantee the safety and privacy of data you provide to any third parties. Any data collected by third parties is not covered by this privacy policy. We are not responsible for the content or privacy and security practices and policies of any third parties, including other websites, services or applications that may be linked to or from </w:t>
+      </w:r>
+      <w:proofErr w:type="gramStart"/>
+      <w:r>
+        <w:rPr>
+          <w:rFonts w:ascii="Arial" w:eastAsia="Times New Roman" w:hAnsi="Arial" w:cs="Arial"/>
+          <w:color w:val="595959"/>
+          <w:sz w:val="23"/>
+          <w:szCs w:val="23"/>
+        </w:rPr>
+        <w:t>the .</w:t>
+      </w:r>
+      <w:proofErr w:type="gramEnd"/>
+      <w:r>
+        <w:rPr>
+          <w:rFonts w:ascii="Arial" w:eastAsia="Times New Roman" w:hAnsi="Arial" w:cs="Arial"/>
+          <w:color w:val="595959"/>
+          <w:sz w:val="23"/>
+          <w:szCs w:val="23"/>
+        </w:rPr>
+        <w:t xml:space="preserve"> You should review the policies of such third parties and contact them directly to respond to your questions. </w:t>
       </w:r>
     </w:p>
     <w:p>
@@ -2890,7 +3194,29 @@
           <w:sz w:val="29"/>
           <w:szCs w:val="29"/>
         </w:rPr>
-        <w:t>9. DO WE COLLECT INFORMATION FROM MINORS?</w:t>
+        <w:t>9</w:t>
+      </w:r>
+      <w:r>
+        <w:rPr>
+          <w:rFonts w:ascii="Arial" w:eastAsia="Times New Roman" w:hAnsi="Arial" w:cs="Arial"/>
+          <w:b/>
+          <w:bCs/>
+          <w:color w:val="000000"/>
+          <w:sz w:val="29"/>
+          <w:szCs w:val="29"/>
+        </w:rPr>
+        <w:t>. WHAT ARE YOUR PRIVACY RIGHTS?</w:t>
+      </w:r>
+      <w:r>
+        <w:rPr>
+          <w:rFonts w:ascii="Arial" w:eastAsia="Times New Roman" w:hAnsi="Arial" w:cs="Arial"/>
+          <w:b/>
+          <w:bCs/>
+          <w:color w:val="000000"/>
+          <w:sz w:val="23"/>
+          <w:szCs w:val="23"/>
+        </w:rPr>
+        <w:t> </w:t>
       </w:r>
     </w:p>
     <w:p>
@@ -2915,114 +3241,6 @@
           <w:szCs w:val="23"/>
         </w:rPr>
         <w:lastRenderedPageBreak/>
-        <w:t>In Short: </w:t>
-      </w:r>
-      <w:r>
-        <w:rPr>
-          <w:rFonts w:ascii="Arial" w:eastAsia="Times New Roman" w:hAnsi="Arial" w:cs="Arial"/>
-          <w:i/>
-          <w:iCs/>
-          <w:color w:val="595959"/>
-          <w:sz w:val="23"/>
-          <w:szCs w:val="23"/>
-        </w:rPr>
-        <w:t>We do not knowingly collect data from or market to children under 18 years of age.</w:t>
-      </w:r>
-    </w:p>
-    <w:p>
-      <w:pPr>
-        <w:spacing w:before="100" w:beforeAutospacing="1" w:after="100" w:afterAutospacing="1" w:line="240" w:lineRule="auto"/>
-        <w:rPr>
-          <w:rFonts w:ascii="Arial" w:eastAsia="Times New Roman" w:hAnsi="Arial" w:cs="Arial"/>
-          <w:color w:val="000000"/>
-          <w:sz w:val="23"/>
-          <w:szCs w:val="23"/>
-        </w:rPr>
-      </w:pPr>
-      <w:r>
-        <w:rPr>
-          <w:rFonts w:ascii="Arial" w:eastAsia="Times New Roman" w:hAnsi="Arial" w:cs="Arial"/>
-          <w:color w:val="595959"/>
-          <w:sz w:val="23"/>
-          <w:szCs w:val="23"/>
-        </w:rPr>
-        <w:t>We do not knowingly solicit data from or market to children under 18 years of age. By using the , you represent that you are at least 18 or that you are the parent or guardian of such a minor and consent to such minor dependent’s use of the . If we learn that personal information from users less than 18 years of age has been collected, we will deactivate the account and take reasonable measures to promptly delete such data from our records. If you become aware of any data we have collected from children under age 18, please contact us at </w:t>
-      </w:r>
-      <w:r>
-        <w:rPr>
-          <w:rFonts w:ascii="Arial" w:eastAsia="Times New Roman" w:hAnsi="Arial" w:cs="Arial"/>
-          <w:color w:val="595959"/>
-          <w:sz w:val="23"/>
-          <w:szCs w:val="23"/>
-        </w:rPr>
-        <w:t>cybervolunteers.org.uk@gmail.com</w:t>
-      </w:r>
-    </w:p>
-    <w:p>
-      <w:pPr>
-        <w:spacing w:before="100" w:beforeAutospacing="1" w:after="100" w:afterAutospacing="1" w:line="240" w:lineRule="auto"/>
-        <w:rPr>
-          <w:rFonts w:ascii="Arial" w:eastAsia="Times New Roman" w:hAnsi="Arial" w:cs="Arial"/>
-          <w:color w:val="000000"/>
-          <w:sz w:val="23"/>
-          <w:szCs w:val="23"/>
-        </w:rPr>
-      </w:pPr>
-    </w:p>
-    <w:p>
-      <w:pPr>
-        <w:spacing w:before="100" w:beforeAutospacing="1" w:after="100" w:afterAutospacing="1" w:line="240" w:lineRule="auto"/>
-        <w:rPr>
-          <w:rFonts w:ascii="Arial" w:eastAsia="Times New Roman" w:hAnsi="Arial" w:cs="Arial"/>
-          <w:color w:val="000000"/>
-          <w:sz w:val="23"/>
-          <w:szCs w:val="23"/>
-        </w:rPr>
-      </w:pPr>
-      <w:r>
-        <w:rPr>
-          <w:rFonts w:ascii="Arial" w:eastAsia="Times New Roman" w:hAnsi="Arial" w:cs="Arial"/>
-          <w:b/>
-          <w:bCs/>
-          <w:color w:val="000000"/>
-          <w:sz w:val="29"/>
-          <w:szCs w:val="29"/>
-        </w:rPr>
-        <w:t>10. WHAT ARE YOUR PRIVACY RIGHTS?</w:t>
-      </w:r>
-      <w:r>
-        <w:rPr>
-          <w:rFonts w:ascii="Arial" w:eastAsia="Times New Roman" w:hAnsi="Arial" w:cs="Arial"/>
-          <w:b/>
-          <w:bCs/>
-          <w:color w:val="000000"/>
-          <w:sz w:val="23"/>
-          <w:szCs w:val="23"/>
-        </w:rPr>
-        <w:t> </w:t>
-      </w:r>
-    </w:p>
-    <w:p>
-      <w:pPr>
-        <w:spacing w:before="100" w:beforeAutospacing="1" w:after="100" w:afterAutospacing="1" w:line="240" w:lineRule="auto"/>
-        <w:rPr>
-          <w:rFonts w:ascii="Arial" w:eastAsia="Times New Roman" w:hAnsi="Arial" w:cs="Arial"/>
-          <w:color w:val="000000"/>
-          <w:sz w:val="23"/>
-          <w:szCs w:val="23"/>
-        </w:rPr>
-      </w:pPr>
-      <w:r>
-        <w:rPr>
-          <w:rFonts w:ascii="Arial" w:eastAsia="Times New Roman" w:hAnsi="Arial" w:cs="Arial"/>
-          <w:b/>
-          <w:bCs/>
-          <w:i/>
-          <w:iCs/>
-          <w:color w:val="595959"/>
-          <w:sz w:val="23"/>
-          <w:szCs w:val="23"/>
-        </w:rPr>
         <w:t>In Short: </w:t>
       </w:r>
       <w:r>
@@ -3312,17 +3530,7 @@
           <w:sz w:val="23"/>
           <w:szCs w:val="23"/>
         </w:rPr>
-        <w:t xml:space="preserve">You can unsubscribe from our marketing email list at any time by clicking on the unsubscribe link in the emails that we send or by contacting us using the details provided below. You will then be removed from the marketing email </w:t>
-      </w:r>
-      <w:r>
-        <w:rPr>
-          <w:rFonts w:ascii="Arial" w:eastAsia="Times New Roman" w:hAnsi="Arial" w:cs="Arial"/>
-          <w:color w:val="595959"/>
-          <w:sz w:val="23"/>
-          <w:szCs w:val="23"/>
-        </w:rPr>
-        <w:lastRenderedPageBreak/>
-        <w:t>list – however, we will still need to send you service-related emails that are necessary for the administration and use of your account. To otherwise opt-out, you may:</w:t>
+        <w:t>You can unsubscribe from our marketing email list at any time by clicking on the unsubscribe link in the emails that we send or by contacting us using the details provided below. You will then be removed from the marketing email list – however, we will still need to send you service-related emails that are necessary for the administration and use of your account. To otherwise opt-out, you may:</w:t>
       </w:r>
     </w:p>
     <w:p>
@@ -3344,7 +3552,29 @@
           <w:sz w:val="29"/>
           <w:szCs w:val="29"/>
         </w:rPr>
-        <w:t>11. CONTROLS FOR DO-NOT-TRACK FEATURES</w:t>
+        <w:t>1</w:t>
+      </w:r>
+      <w:r>
+        <w:rPr>
+          <w:rFonts w:ascii="Arial" w:eastAsia="Times New Roman" w:hAnsi="Arial" w:cs="Arial"/>
+          <w:b/>
+          <w:bCs/>
+          <w:color w:val="000000"/>
+          <w:sz w:val="29"/>
+          <w:szCs w:val="29"/>
+        </w:rPr>
+        <w:t>0</w:t>
+      </w:r>
+      <w:r>
+        <w:rPr>
+          <w:rFonts w:ascii="Arial" w:eastAsia="Times New Roman" w:hAnsi="Arial" w:cs="Arial"/>
+          <w:b/>
+          <w:bCs/>
+          <w:color w:val="000000"/>
+          <w:sz w:val="29"/>
+          <w:szCs w:val="29"/>
+        </w:rPr>
+        <w:t>. CONTROLS FOR DO-NOT-TRACK FEATURES</w:t>
       </w:r>
       <w:r>
         <w:rPr>
@@ -3408,6 +3638,17 @@
           <w:szCs w:val="23"/>
         </w:rPr>
       </w:pPr>
+    </w:p>
+    <w:p>
+      <w:pPr>
+        <w:spacing w:before="100" w:beforeAutospacing="1" w:after="100" w:afterAutospacing="1" w:line="240" w:lineRule="auto"/>
+        <w:rPr>
+          <w:rFonts w:ascii="Arial" w:eastAsia="Times New Roman" w:hAnsi="Arial" w:cs="Arial"/>
+          <w:color w:val="000000"/>
+          <w:sz w:val="23"/>
+          <w:szCs w:val="23"/>
+        </w:rPr>
+      </w:pPr>
       <w:r>
         <w:rPr>
           <w:rFonts w:ascii="Arial" w:eastAsia="Times New Roman" w:hAnsi="Arial" w:cs="Arial"/>
@@ -3417,7 +3658,29 @@
           <w:sz w:val="29"/>
           <w:szCs w:val="29"/>
         </w:rPr>
-        <w:t>12. DO CALIFORNIA RESIDENTS HAVE SPECIFIC PRIVACY RIGHTS?</w:t>
+        <w:t>1</w:t>
+      </w:r>
+      <w:r>
+        <w:rPr>
+          <w:rFonts w:ascii="Arial" w:eastAsia="Times New Roman" w:hAnsi="Arial" w:cs="Arial"/>
+          <w:b/>
+          <w:bCs/>
+          <w:color w:val="000000"/>
+          <w:sz w:val="29"/>
+          <w:szCs w:val="29"/>
+        </w:rPr>
+        <w:t>1</w:t>
+      </w:r>
+      <w:r>
+        <w:rPr>
+          <w:rFonts w:ascii="Arial" w:eastAsia="Times New Roman" w:hAnsi="Arial" w:cs="Arial"/>
+          <w:b/>
+          <w:bCs/>
+          <w:color w:val="000000"/>
+          <w:sz w:val="29"/>
+          <w:szCs w:val="29"/>
+        </w:rPr>
+        <w:t>. DO WE MAKE UPDATES TO THIS POLICY?</w:t>
       </w:r>
     </w:p>
     <w:p>
@@ -3452,65 +3715,27 @@
           <w:sz w:val="23"/>
           <w:szCs w:val="23"/>
         </w:rPr>
-        <w:t>Yes, if you are a resident of California, you are granted specific rights regarding access to your personal information. </w:t>
-      </w:r>
-      <w:r>
-        <w:rPr>
-          <w:rFonts w:ascii="Arial" w:eastAsia="Times New Roman" w:hAnsi="Arial" w:cs="Arial"/>
-          <w:color w:val="595959"/>
-          <w:sz w:val="23"/>
-          <w:szCs w:val="23"/>
-        </w:rPr>
-        <w:t> </w:t>
-      </w:r>
-    </w:p>
-    <w:p>
-      <w:pPr>
-        <w:spacing w:before="100" w:beforeAutospacing="1" w:after="100" w:afterAutospacing="1" w:line="240" w:lineRule="auto"/>
-        <w:rPr>
-          <w:rFonts w:ascii="Arial" w:eastAsia="Times New Roman" w:hAnsi="Arial" w:cs="Arial"/>
-          <w:color w:val="000000"/>
-          <w:sz w:val="23"/>
-          <w:szCs w:val="23"/>
-        </w:rPr>
-      </w:pPr>
-      <w:r>
-        <w:rPr>
-          <w:rFonts w:ascii="Arial" w:eastAsia="Times New Roman" w:hAnsi="Arial" w:cs="Arial"/>
-          <w:color w:val="595959"/>
-          <w:sz w:val="23"/>
-          <w:szCs w:val="23"/>
-        </w:rPr>
-        <w:t>California Civil Code Section 1798.83, also known as the “Shine The Light” law, permits our users who are California residents to request and obtain from us, once a year and free of charge, information about categories of personal information (if any) we disclosed to third parties for direct marketing purposes and the names and addresses of all third parties with which we shared personal information in the immediately preceding calendar year. If you are a California resident and would like to make such a request, please submit your request in writing to us using the contact information provided below.</w:t>
-      </w:r>
-      <w:r>
-        <w:rPr>
-          <w:rFonts w:ascii="Arial" w:eastAsia="Times New Roman" w:hAnsi="Arial" w:cs="Arial"/>
-          <w:color w:val="000000"/>
-          <w:sz w:val="23"/>
-          <w:szCs w:val="23"/>
-        </w:rPr>
-        <w:t> </w:t>
-      </w:r>
-    </w:p>
-    <w:p>
-      <w:pPr>
-        <w:spacing w:before="100" w:beforeAutospacing="1" w:after="100" w:afterAutospacing="1" w:line="240" w:lineRule="auto"/>
-        <w:rPr>
-          <w:rFonts w:ascii="Arial" w:eastAsia="Times New Roman" w:hAnsi="Arial" w:cs="Arial"/>
-          <w:color w:val="000000"/>
-          <w:sz w:val="23"/>
-          <w:szCs w:val="23"/>
-        </w:rPr>
-      </w:pPr>
-      <w:r>
-        <w:rPr>
-          <w:rFonts w:ascii="Arial" w:eastAsia="Times New Roman" w:hAnsi="Arial" w:cs="Arial"/>
-          <w:color w:val="595959"/>
-          <w:sz w:val="23"/>
-          <w:szCs w:val="23"/>
-        </w:rPr>
-        <w:t>If you are under 18 years of age, reside in California, and have a registered account with the , you have the right to request removal of unwanted data that you publicly post on the . To request removal of such data, please contact us using the contact information provided below, and include the email address associated with your account and a statement that you reside in California. We will make sure the data is not publicly displayed on the , but please be aware that the data may not be completely or comprehensively removed from our systems.</w:t>
+        <w:t>Yes, we will update this policy as necessary to stay compliant with relevant laws.</w:t>
+      </w:r>
+    </w:p>
+    <w:p>
+      <w:pPr>
+        <w:spacing w:before="100" w:beforeAutospacing="1" w:after="100" w:afterAutospacing="1" w:line="240" w:lineRule="auto"/>
+        <w:rPr>
+          <w:rFonts w:ascii="Arial" w:eastAsia="Times New Roman" w:hAnsi="Arial" w:cs="Arial"/>
+          <w:color w:val="000000"/>
+          <w:sz w:val="23"/>
+          <w:szCs w:val="23"/>
+        </w:rPr>
+      </w:pPr>
+      <w:r>
+        <w:rPr>
+          <w:rFonts w:ascii="Arial" w:eastAsia="Times New Roman" w:hAnsi="Arial" w:cs="Arial"/>
+          <w:color w:val="595959"/>
+          <w:sz w:val="23"/>
+          <w:szCs w:val="23"/>
+        </w:rPr>
+        <w:t>We may update this privacy policy from time to time. The updated version will be indicated by an updated “Revised” date and the updated version will be effective as soon as it is accessible. If we make material changes to this privacy policy, we may notify you either by prominently posting a notice of such changes or by directly sending you a notification. We encourage you to review this privacy policy frequently to be informed of how we are protecting your information. </w:t>
       </w:r>
     </w:p>
     <w:p>
@@ -3543,95 +3768,8 @@
           <w:sz w:val="29"/>
           <w:szCs w:val="29"/>
         </w:rPr>
-        <w:t>13. DO WE MAKE UPDATES TO THIS POLICY?</w:t>
-      </w:r>
-    </w:p>
-    <w:p>
-      <w:pPr>
-        <w:spacing w:before="100" w:beforeAutospacing="1" w:after="100" w:afterAutospacing="1" w:line="240" w:lineRule="auto"/>
-        <w:rPr>
-          <w:rFonts w:ascii="Arial" w:eastAsia="Times New Roman" w:hAnsi="Arial" w:cs="Arial"/>
-          <w:color w:val="000000"/>
-          <w:sz w:val="23"/>
-          <w:szCs w:val="23"/>
-        </w:rPr>
-      </w:pPr>
-      <w:r>
-        <w:rPr>
-          <w:rFonts w:ascii="Arial" w:eastAsia="Times New Roman" w:hAnsi="Arial" w:cs="Arial"/>
-          <w:b/>
-          <w:bCs/>
-          <w:i/>
-          <w:iCs/>
-          <w:color w:val="595959"/>
-          <w:sz w:val="23"/>
-          <w:szCs w:val="23"/>
-        </w:rPr>
-        <w:t>In Short: </w:t>
-      </w:r>
-      <w:r>
-        <w:rPr>
-          <w:rFonts w:ascii="Arial" w:eastAsia="Times New Roman" w:hAnsi="Arial" w:cs="Arial"/>
-          <w:i/>
-          <w:iCs/>
-          <w:color w:val="595959"/>
-          <w:sz w:val="23"/>
-          <w:szCs w:val="23"/>
-        </w:rPr>
-        <w:t>Yes, we will update this policy as necessary to stay compliant with relevant laws.</w:t>
-      </w:r>
-    </w:p>
-    <w:p>
-      <w:pPr>
-        <w:spacing w:before="100" w:beforeAutospacing="1" w:after="100" w:afterAutospacing="1" w:line="240" w:lineRule="auto"/>
-        <w:rPr>
-          <w:rFonts w:ascii="Arial" w:eastAsia="Times New Roman" w:hAnsi="Arial" w:cs="Arial"/>
-          <w:color w:val="000000"/>
-          <w:sz w:val="23"/>
-          <w:szCs w:val="23"/>
-        </w:rPr>
-      </w:pPr>
-      <w:r>
-        <w:rPr>
-          <w:rFonts w:ascii="Arial" w:eastAsia="Times New Roman" w:hAnsi="Arial" w:cs="Arial"/>
-          <w:color w:val="595959"/>
-          <w:sz w:val="23"/>
-          <w:szCs w:val="23"/>
-        </w:rPr>
-        <w:t xml:space="preserve">We may update this privacy policy from time to time. The updated version will be indicated by an updated “Revised” date and the updated version will be effective as soon as it is accessible. If we make material changes to this privacy policy, we may notify you either by prominently posting a notice of such changes or by directly sending </w:t>
-      </w:r>
-      <w:r>
-        <w:rPr>
-          <w:rFonts w:ascii="Arial" w:eastAsia="Times New Roman" w:hAnsi="Arial" w:cs="Arial"/>
-          <w:color w:val="595959"/>
-          <w:sz w:val="23"/>
-          <w:szCs w:val="23"/>
-        </w:rPr>
-        <w:lastRenderedPageBreak/>
-        <w:t>you a notification. We encourage you to review this privacy policy frequently to be informed of how we are protecting your information. </w:t>
-      </w:r>
-    </w:p>
-    <w:p>
-      <w:pPr>
-        <w:spacing w:before="100" w:beforeAutospacing="1" w:after="100" w:afterAutospacing="1" w:line="240" w:lineRule="auto"/>
-        <w:rPr>
-          <w:rFonts w:ascii="Arial" w:eastAsia="Times New Roman" w:hAnsi="Arial" w:cs="Arial"/>
-          <w:color w:val="000000"/>
-          <w:sz w:val="23"/>
-          <w:szCs w:val="23"/>
-        </w:rPr>
-      </w:pPr>
-    </w:p>
-    <w:p>
-      <w:pPr>
-        <w:spacing w:before="100" w:beforeAutospacing="1" w:after="100" w:afterAutospacing="1" w:line="240" w:lineRule="auto"/>
-        <w:rPr>
-          <w:rFonts w:ascii="Arial" w:eastAsia="Times New Roman" w:hAnsi="Arial" w:cs="Arial"/>
-          <w:color w:val="000000"/>
-          <w:sz w:val="23"/>
-          <w:szCs w:val="23"/>
-        </w:rPr>
-      </w:pPr>
+        <w:t>1</w:t>
+      </w:r>
       <w:r>
         <w:rPr>
           <w:rFonts w:ascii="Arial" w:eastAsia="Times New Roman" w:hAnsi="Arial" w:cs="Arial"/>
@@ -3641,7 +3779,18 @@
           <w:sz w:val="29"/>
           <w:szCs w:val="29"/>
         </w:rPr>
-        <w:t>14. HOW CAN YOU CONTACT US ABOUT THIS POLICY?</w:t>
+        <w:t>2</w:t>
+      </w:r>
+      <w:r>
+        <w:rPr>
+          <w:rFonts w:ascii="Arial" w:eastAsia="Times New Roman" w:hAnsi="Arial" w:cs="Arial"/>
+          <w:b/>
+          <w:bCs/>
+          <w:color w:val="000000"/>
+          <w:sz w:val="29"/>
+          <w:szCs w:val="29"/>
+        </w:rPr>
+        <w:t>. HOW CAN YOU CONTACT US ABOUT THIS POLICY?</w:t>
       </w:r>
     </w:p>
     <w:p>

</xml_diff>